<commit_message>
Update PowerIndex ratings with latest games
</commit_message>
<xml_diff>
--- a/github update.docx
+++ b/github update.docx
@@ -5,7 +5,7 @@
     <w:p>
       <w:r>
         <w:pict w14:anchorId="5629F975">
-          <v:rect id="_x0000_i1079" style="width:0;height:1.5pt" o:hralign="center" o:hrstd="t" o:hr="t" fillcolor="#a0a0a0" stroked="f"/>
+          <v:rect id="_x0000_i1025" style="width:0;height:1.5pt" o:hralign="center" o:hrstd="t" o:hr="t" fillcolor="#a0a0a0" stroked="f"/>
         </w:pict>
       </w:r>
     </w:p>
@@ -79,7 +79,7 @@
     <w:p>
       <w:r>
         <w:pict w14:anchorId="2353E3EF">
-          <v:rect id="_x0000_i1080" style="width:0;height:1.5pt" o:hralign="center" o:hrstd="t" o:hr="t" fillcolor="#a0a0a0" stroked="f"/>
+          <v:rect id="_x0000_i1026" style="width:0;height:1.5pt" o:hralign="center" o:hrstd="t" o:hr="t" fillcolor="#a0a0a0" stroked="f"/>
         </w:pict>
       </w:r>
     </w:p>
@@ -105,18 +105,13 @@
     </w:p>
     <w:p>
       <w:r>
-        <w:t xml:space="preserve">git </w:t>
-      </w:r>
-      <w:proofErr w:type="gramStart"/>
-      <w:r>
-        <w:t>pull</w:t>
-      </w:r>
-      <w:proofErr w:type="gramEnd"/>
+        <w:t>git pull</w:t>
+      </w:r>
     </w:p>
     <w:p>
       <w:r>
         <w:pict w14:anchorId="645C06E9">
-          <v:rect id="_x0000_i1081" style="width:0;height:1.5pt" o:hralign="center" o:hrstd="t" o:hr="t" fillcolor="#a0a0a0" stroked="f"/>
+          <v:rect id="_x0000_i1027" style="width:0;height:1.5pt" o:hralign="center" o:hrstd="t" o:hr="t" fillcolor="#a0a0a0" stroked="f"/>
         </w:pict>
       </w:r>
     </w:p>
@@ -196,7 +191,7 @@
     <w:p>
       <w:r>
         <w:pict w14:anchorId="3982169A">
-          <v:rect id="_x0000_i1082" style="width:0;height:1.5pt" o:hralign="center" o:hrstd="t" o:hr="t" fillcolor="#a0a0a0" stroked="f"/>
+          <v:rect id="_x0000_i1028" style="width:0;height:1.5pt" o:hralign="center" o:hrstd="t" o:hr="t" fillcolor="#a0a0a0" stroked="f"/>
         </w:pict>
       </w:r>
     </w:p>
@@ -296,7 +291,7 @@
       <w:r>
         <w:lastRenderedPageBreak/>
         <w:pict w14:anchorId="4EA9D262">
-          <v:rect id="_x0000_i1083" style="width:0;height:1.5pt" o:hralign="center" o:hrstd="t" o:hr="t" fillcolor="#a0a0a0" stroked="f"/>
+          <v:rect id="_x0000_i1029" style="width:0;height:1.5pt" o:hralign="center" o:hrstd="t" o:hr="t" fillcolor="#a0a0a0" stroked="f"/>
         </w:pict>
       </w:r>
     </w:p>
@@ -366,7 +361,7 @@
     <w:p>
       <w:r>
         <w:pict w14:anchorId="63F8DB88">
-          <v:rect id="_x0000_i1084" style="width:0;height:1.5pt" o:hralign="center" o:hrstd="t" o:hr="t" fillcolor="#a0a0a0" stroked="f"/>
+          <v:rect id="_x0000_i1030" style="width:0;height:1.5pt" o:hralign="center" o:hrstd="t" o:hr="t" fillcolor="#a0a0a0" stroked="f"/>
         </w:pict>
       </w:r>
     </w:p>
@@ -421,7 +416,7 @@
     <w:p>
       <w:r>
         <w:pict w14:anchorId="5D0AD9C1">
-          <v:rect id="_x0000_i1085" style="width:0;height:1.5pt" o:hralign="center" o:hrstd="t" o:hr="t" fillcolor="#a0a0a0" stroked="f"/>
+          <v:rect id="_x0000_i1031" style="width:0;height:1.5pt" o:hralign="center" o:hrstd="t" o:hr="t" fillcolor="#a0a0a0" stroked="f"/>
         </w:pict>
       </w:r>
     </w:p>
@@ -474,7 +469,7 @@
     <w:p>
       <w:r>
         <w:pict w14:anchorId="0450A9CB">
-          <v:rect id="_x0000_i1086" style="width:0;height:1.5pt" o:hralign="center" o:hrstd="t" o:hr="t" fillcolor="#a0a0a0" stroked="f"/>
+          <v:rect id="_x0000_i1032" style="width:0;height:1.5pt" o:hralign="center" o:hrstd="t" o:hr="t" fillcolor="#a0a0a0" stroked="f"/>
         </w:pict>
       </w:r>
     </w:p>
@@ -506,7 +501,7 @@
     <w:p>
       <w:r>
         <w:pict w14:anchorId="258E7AB5">
-          <v:rect id="_x0000_i1087" style="width:0;height:1.5pt" o:hralign="center" o:hrstd="t" o:hr="t" fillcolor="#a0a0a0" stroked="f"/>
+          <v:rect id="_x0000_i1033" style="width:0;height:1.5pt" o:hralign="center" o:hrstd="t" o:hr="t" fillcolor="#a0a0a0" stroked="f"/>
         </w:pict>
       </w:r>
     </w:p>
@@ -1905,6 +1900,7 @@
   <w:style w:type="character" w:default="1" w:styleId="DefaultParagraphFont">
     <w:name w:val="Default Paragraph Font"/>
     <w:uiPriority w:val="1"/>
+    <w:semiHidden/>
     <w:unhideWhenUsed/>
   </w:style>
   <w:style w:type="table" w:default="1" w:styleId="TableNormal">

</xml_diff>